<commit_message>
15_04_2025 20:41 edit docx
</commit_message>
<xml_diff>
--- a/numerologiya/data/Person_number_year/docx/number1.docx
+++ b/numerologiya/data/Person_number_year/docx/number1.docx
@@ -1,6 +1,6 @@
 
 <file path=word/document.xml><?xml version="1.0" encoding="utf-8"?>
-<w:document xmlns:wpc="http://schemas.microsoft.com/office/word/2010/wordprocessingCanvas" xmlns:cx="http://schemas.microsoft.com/office/drawing/2014/chartex" xmlns:cx1="http://schemas.microsoft.com/office/drawing/2015/9/8/chartex" xmlns:cx2="http://schemas.microsoft.com/office/drawing/2015/10/21/chartex" xmlns:cx3="http://schemas.microsoft.com/office/drawing/2016/5/9/chartex" xmlns:cx4="http://schemas.microsoft.com/office/drawing/2016/5/10/chartex" xmlns:cx5="http://schemas.microsoft.com/office/drawing/2016/5/11/chartex" xmlns:cx6="http://schemas.microsoft.com/office/drawing/2016/5/12/chartex" xmlns:cx7="http://schemas.microsoft.com/office/drawing/2016/5/13/chartex" xmlns:cx8="http://schemas.microsoft.com/office/drawing/2016/5/14/chartex" xmlns:mc="http://schemas.openxmlformats.org/markup-compatibility/2006" xmlns:aink="http://schemas.microsoft.com/office/drawing/2016/ink" xmlns:am3d="http://schemas.microsoft.com/office/drawing/2017/model3d" xmlns:o="urn:schemas-microsoft-com:office:office" xmlns:oel="http://schemas.microsoft.com/office/2019/extlst" xmlns:r="http://schemas.openxmlformats.org/officeDocument/2006/relationships" xmlns:m="http://schemas.openxmlformats.org/officeDocument/2006/math" xmlns:v="urn:schemas-microsoft-com:vml" xmlns:wp14="http://schemas.microsoft.com/office/word/2010/wordprocessingDrawing" xmlns:wp="http://schemas.openxmlformats.org/drawingml/2006/wordprocessingDrawing" xmlns:w10="urn:schemas-microsoft-com:office:word" xmlns:w="http://schemas.openxmlformats.org/wordprocessingml/2006/main" xmlns:w14="http://schemas.microsoft.com/office/word/2010/wordml" xmlns:w15="http://schemas.microsoft.com/office/word/2012/wordml" xmlns:w16cex="http://schemas.microsoft.com/office/word/2018/wordml/cex" xmlns:w16cid="http://schemas.microsoft.com/office/word/2016/wordml/cid" xmlns:w16="http://schemas.microsoft.com/office/word/2018/wordml" xmlns:w16du="http://schemas.microsoft.com/office/word/2023/wordml/word16du" xmlns:w16sdtdh="http://schemas.microsoft.com/office/word/2020/wordml/sdtdatahash" xmlns:w16se="http://schemas.microsoft.com/office/word/2015/wordml/symex" xmlns:wpg="http://schemas.microsoft.com/office/word/2010/wordprocessingGroup" xmlns:wpi="http://schemas.microsoft.com/office/word/2010/wordprocessingInk" xmlns:wne="http://schemas.microsoft.com/office/word/2006/wordml" xmlns:wps="http://schemas.microsoft.com/office/word/2010/wordprocessingShape" mc:Ignorable="w14 w15 w16se w16cid w16 w16cex w16sdtdh wp14">
+<w:document xmlns:wpc="http://schemas.microsoft.com/office/word/2010/wordprocessingCanvas" xmlns:cx="http://schemas.microsoft.com/office/drawing/2014/chartex" xmlns:cx1="http://schemas.microsoft.com/office/drawing/2015/9/8/chartex" xmlns:mc="http://schemas.openxmlformats.org/markup-compatibility/2006" xmlns:o="urn:schemas-microsoft-com:office:office" xmlns:r="http://schemas.openxmlformats.org/officeDocument/2006/relationships" xmlns:m="http://schemas.openxmlformats.org/officeDocument/2006/math" xmlns:v="urn:schemas-microsoft-com:vml" xmlns:wp14="http://schemas.microsoft.com/office/word/2010/wordprocessingDrawing" xmlns:wp="http://schemas.openxmlformats.org/drawingml/2006/wordprocessingDrawing" xmlns:w10="urn:schemas-microsoft-com:office:word" xmlns:w="http://schemas.openxmlformats.org/wordprocessingml/2006/main" xmlns:w14="http://schemas.microsoft.com/office/word/2010/wordml" xmlns:w15="http://schemas.microsoft.com/office/word/2012/wordml" xmlns:w16se="http://schemas.microsoft.com/office/word/2015/wordml/symex" xmlns:wpg="http://schemas.microsoft.com/office/word/2010/wordprocessingGroup" xmlns:wpi="http://schemas.microsoft.com/office/word/2010/wordprocessingInk" xmlns:wne="http://schemas.microsoft.com/office/word/2006/wordml" xmlns:wps="http://schemas.microsoft.com/office/word/2010/wordprocessingShape" mc:Ignorable="w14 w15 w16se wp14">
   <w:body>
     <w:p>
       <w:r>
@@ -12,14 +12,20 @@
     </w:p>
     <w:p>
       <w:r>
-        <w:t xml:space="preserve">Это год обновления ваших дел и возрождения. Год начинаний, самых смелых планов, независимости, инициативы, решительности. Будьте готовы меняться и развиваться. Необходимо проявить инициативу, активность, отвагу, решительность и воспользоваться всеми новыми возможностями, которые вам будут предоставлены. У вас начнется новый девятилетний цикл событий, и от того, что вы посеете сейчас, зависят следующие девять лет вашей жизни.  </w:t>
-      </w:r>
-      <w:r>
-        <w:br/>
-      </w:r>
-      <w:r>
-        <w:br/>
-        <w:t xml:space="preserve">Целеустремленность, смелость, креативность и организаторские способности единицы понадобятся в этом году. </w:t>
+        <w:t>Это год обновления ваших дел и возрождения. Год начинаний, самых смелых планов, независимости, инициативы, решительности. Будьте готовы меняться и развиваться. Необходимо проявить инициативу, активность, отвагу, решительность и воспользоваться всеми новыми</w:t>
+      </w:r>
+      <w:r>
+        <w:t xml:space="preserve"> возможностями, которые вам будут предоставлены. У вас начнется новый девятилетний цикл событий, и от того, что вы посеете сейчас, зависят следующие девять лет вашей жизни.  </w:t>
+      </w:r>
+      <w:r>
+        <w:br/>
+      </w:r>
+      <w:r>
+        <w:br/>
+        <w:t>Целеустремленность, смелость, креативность и организаторские способности единицы</w:t>
+      </w:r>
+      <w:r>
+        <w:t xml:space="preserve"> понадобятся в этом году. </w:t>
       </w:r>
       <w:r>
         <w:br/>
@@ -47,7 +53,10 @@
       </w:r>
       <w:r>
         <w:br/>
-        <w:t xml:space="preserve">● менять курс: начинать новые направления деятельности, дела, бизнес, проекты; </w:t>
+        <w:t>● менять курс: начинать новые направления деятельности, дела, бизне</w:t>
+      </w:r>
+      <w:r>
+        <w:t xml:space="preserve">с, проекты; </w:t>
       </w:r>
     </w:p>
     <w:p>
@@ -57,23 +66,13 @@
     </w:p>
     <w:p>
       <w:r>
-        <w:t xml:space="preserve">● заниматься организацией дел, самодисциплиной, </w:t>
-      </w:r>
-      <w:proofErr w:type="spellStart"/>
-      <w:r>
-        <w:t>выстраи</w:t>
-      </w:r>
-      <w:proofErr w:type="spellEnd"/>
-      <w:r>
-        <w:t xml:space="preserve">- </w:t>
-      </w:r>
-      <w:proofErr w:type="spellStart"/>
-      <w:r>
-        <w:t>вать</w:t>
-      </w:r>
-      <w:proofErr w:type="spellEnd"/>
-      <w:r>
-        <w:t xml:space="preserve"> строгую систему; </w:t>
+        <w:t>● заниматься организацией</w:t>
+      </w:r>
+      <w:r>
+        <w:t xml:space="preserve"> дел, самодисциплиной, выстраи</w:t>
+      </w:r>
+      <w:r>
+        <w:t xml:space="preserve">вать строгую систему; </w:t>
       </w:r>
     </w:p>
     <w:p>
@@ -83,36 +82,43 @@
     </w:p>
     <w:p>
       <w:r>
-        <w:t xml:space="preserve">Не бойтесь рискнуть и начать; определите свои цели и приступайте к их реализации. Это идеальное время для профессионального и личностного роста. Год научит вас быть активными, решительными, смелыми, целеустремленными. </w:t>
-      </w:r>
-      <w:r>
-        <w:br/>
-      </w:r>
-      <w:r>
-        <w:br/>
-        <w:t xml:space="preserve">Если вам не нравится своя работа, то сейчас самое подходящее время ее поменять. Также это прекрасный период для старта бизнеса или нового проекта. Это и время позаботиться о себе: сконцентрируйтесь на своей жизненной цели, своих достоинствах, желаниях и мечтах. Вам могут предложить работу в совершенно другой области деятельности; вероятно, появится возможность сменить место жительства. </w:t>
-      </w:r>
-      <w:r>
-        <w:br/>
-      </w:r>
-      <w:r>
-        <w:br/>
-        <w:t xml:space="preserve">Пора начинать реализацию целей и инновационных идей, пора действовать и двигаться вперед. Энтузиазм, позитив, сила воли и смелость помогут вам преодолеть препятствия. Проявляйте инициативу и настойчивость — это ваши </w:t>
-      </w:r>
-      <w:proofErr w:type="spellStart"/>
-      <w:r>
-        <w:t>эключи</w:t>
-      </w:r>
-      <w:proofErr w:type="spellEnd"/>
-      <w:r>
-        <w:t xml:space="preserve"> к успеху в этом году. В то же время избегайте импульсивности и своеволия: если нет уверенности в себе и своих проектах, то будущее пугает. Научитесь доверять своей интуиции, прислушайтесь к ней. </w:t>
-      </w:r>
-      <w:r>
-        <w:br/>
-      </w:r>
-      <w:r>
-        <w:br/>
-        <w:t xml:space="preserve">Это лучшее время для замены старого новым. Важно сконцентрироваться на себе: своих достижениях и успехе. Займитесь теми направлениями, в которых ожидаете изменений. </w:t>
+        <w:t>Не бойтесь рискнуть и начать; определите свои цели</w:t>
+      </w:r>
+      <w:r>
+        <w:t xml:space="preserve"> и приступайте к их реализации. Это идеальное время для профессионального и личностного роста. Год научит вас быть активными, решительными, смелыми, целеустремленными. </w:t>
+      </w:r>
+      <w:r>
+        <w:br/>
+      </w:r>
+      <w:r>
+        <w:br/>
+        <w:t xml:space="preserve">Если вам не нравится своя работа, то сейчас самое подходящее время ее поменять. Также </w:t>
+      </w:r>
+      <w:r>
+        <w:t xml:space="preserve">это прекрасный период для старта бизнеса или нового проекта. Это и время позаботиться о себе: сконцентрируйтесь на своей жизненной цели, своих достоинствах, желаниях и мечтах. Вам могут предложить работу в совершенно другой области деятельности; вероятно, </w:t>
+      </w:r>
+      <w:r>
+        <w:t xml:space="preserve">появится возможность сменить место жительства. </w:t>
+      </w:r>
+      <w:r>
+        <w:br/>
+      </w:r>
+      <w:r>
+        <w:br/>
+        <w:t xml:space="preserve">Пора начинать реализацию целей и инновационных идей, пора действовать и двигаться вперед. Энтузиазм, позитив, сила воли и смелость помогут вам преодолеть препятствия. Проявляйте инициативу и настойчивость — </w:t>
+      </w:r>
+      <w:r>
+        <w:t xml:space="preserve">это ваши эключи к успеху в этом году. В то же время избегайте импульсивности и своеволия: если нет уверенности в себе и своих проектах, то будущее пугает. Научитесь доверять своей интуиции, прислушайтесь к ней. </w:t>
+      </w:r>
+      <w:r>
+        <w:br/>
+      </w:r>
+      <w:r>
+        <w:br/>
+        <w:t xml:space="preserve">Это лучшее время для замены старого новым. </w:t>
+      </w:r>
+      <w:r>
+        <w:t xml:space="preserve">Важно сконцентрироваться на себе: своих достижениях и успехе. Займитесь теми направлениями, в которых ожидаете изменений. </w:t>
       </w:r>
       <w:r>
         <w:br/>
@@ -126,7 +132,10 @@
       </w:r>
       <w:r>
         <w:br/>
-        <w:t xml:space="preserve">В этом году люди нередко чувствуют себя одинокими, не ощущая поддержку близких или окружения. Окружающие могут почувствовать ваше беспокойство либо волноваться из-за ваших </w:t>
+        <w:t>В этом году люди нередко чувствуют себя одинокими, не ощущая поддержку близких или окружения. Окружающие могут почув</w:t>
+      </w:r>
+      <w:r>
+        <w:t xml:space="preserve">ствовать ваше беспокойство либо волноваться из-за ваших </w:t>
       </w:r>
       <w:r>
         <w:lastRenderedPageBreak/>
@@ -137,14 +146,26 @@
       </w:r>
       <w:r>
         <w:br/>
-        <w:t xml:space="preserve">Вашей второй половине будет сложно успевать за вами (если у нее не первое число года), и у вас сложится впечатление, что вы бежите в одиночестве. Попытайтесь договориться о поддержке близких в ваших начинаниях: она вам сейчас очень понадобится. Но не стоит отказываться от реализации своих планов: независимость от партнера вам тоже важна. Со временем окружающие примирятся с вашим выбором, особенно когда увидят ваши положительные изменения, а пока попробуйте донести мысль партнеру на понятном ему языке. Впрочем, не нужно устраивать длинные дебаты по этому поводу: позднее окружающие сами поддержат вас, ведь успешные люди всем нравятся. </w:t>
-      </w:r>
-      <w:r>
-        <w:br/>
-      </w:r>
-      <w:r>
-        <w:br/>
-        <w:t xml:space="preserve">Одиноким людям этот год несет возможность новых отношений, романов, знакомств. В этом году вы способны заложить прочный фундамент отношений или, наоборот, будете наслаждаться множеством мимолетных знакомств, которые долго не продлятся. Не стоит ходить вокруг да около — решительно делайте первый шаг. </w:t>
+        <w:t>Вашей второй половине будет сложно успевать за вами (если у нее не пе</w:t>
+      </w:r>
+      <w:r>
+        <w:t>рвое число года), и у вас сложится впечатление, что вы бежите в одиночестве. Попытайтесь договориться о поддержке близких в ваших начинаниях: она вам сейчас очень понадобится. Но не стоит отказываться от реализации своих планов: независимость от партнера в</w:t>
+      </w:r>
+      <w:r>
+        <w:t>ам тоже важна. Со временем окружающие примирятся с вашим выбором, особенно когда увидят ваши положительные изменения, а пока попробуйте донести мысль партнеру на понятном ему языке. Впрочем, не нужно устраивать длинные дебаты по этому поводу: позднее окруж</w:t>
+      </w:r>
+      <w:r>
+        <w:t xml:space="preserve">ающие сами поддержат вас, ведь успешные люди всем нравятся. </w:t>
+      </w:r>
+      <w:r>
+        <w:br/>
+      </w:r>
+      <w:r>
+        <w:br/>
+        <w:t>Одиноким людям этот год несет возможность новых отношений, романов, знакомств. В этом году вы способны заложить прочный фундамент отношений или, наоборот, будете наслаждаться множеством мимолетн</w:t>
+      </w:r>
+      <w:r>
+        <w:t xml:space="preserve">ых знакомств, которые долго не продлятся. Не стоит ходить вокруг да около — решительно делайте первый шаг. </w:t>
       </w:r>
       <w:r>
         <w:br/>
@@ -158,37 +179,35 @@
       </w:r>
       <w:r>
         <w:br/>
-        <w:t xml:space="preserve">Если ваше личное число года совпадает с числом судьбы, то энергия этого числа усиливается многократно. Тогда в этот год очень пригодится дополнительная уверенность в себе — получите ее от окружения или пройдите тренинги уверенности в себе. </w:t>
-      </w:r>
-      <w:r>
-        <w:br/>
-      </w:r>
-      <w:r>
-        <w:br/>
-        <w:t xml:space="preserve">Этот год пролетит очень быстро. В работе над собой и своими планами, целями семья может отойти на второй план. Но в этом году нужно сделать рывок. Единица также может означать переезд, удачные вложения, путешествия. </w:t>
-      </w:r>
-      <w:r>
-        <w:br/>
-      </w:r>
-      <w:r>
-        <w:br/>
-        <w:t xml:space="preserve">Осень откроет дорогу к новым и неожиданным для вас </w:t>
-      </w:r>
-      <w:proofErr w:type="spellStart"/>
-      <w:r>
-        <w:t>реше</w:t>
-      </w:r>
-      <w:proofErr w:type="spellEnd"/>
-      <w:r>
-        <w:t xml:space="preserve">- </w:t>
-      </w:r>
-      <w:proofErr w:type="spellStart"/>
-      <w:r>
-        <w:t>ниям</w:t>
-      </w:r>
-      <w:proofErr w:type="spellEnd"/>
-      <w:r>
-        <w:t xml:space="preserve">. У вас появятся новые идеи, интересы, и вы можете даже оказаться в новом социальном кругу. </w:t>
+        <w:t>Если ваше личное число года совпадает с числом судьбы, то энергия этого числа усиливается многократно. Тогда в этот год очень</w:t>
+      </w:r>
+      <w:r>
+        <w:t xml:space="preserve"> пригодится дополнительная уверенность в себе — получите ее от окружения или пройдите тренинги уверенности в себе. </w:t>
+      </w:r>
+      <w:r>
+        <w:br/>
+      </w:r>
+      <w:r>
+        <w:br/>
+        <w:t>Этот год пролетит очень быстро. В работе над собой и своими планами, целями семья может отойти на второй план. Но в этом году нужно сделать</w:t>
+      </w:r>
+      <w:r>
+        <w:t xml:space="preserve"> рывок. Единица также может означать переезд, удачные вложения, путешествия. </w:t>
+      </w:r>
+      <w:r>
+        <w:br/>
+      </w:r>
+      <w:r>
+        <w:br/>
+        <w:t>Осень откроет дорогу к но</w:t>
+      </w:r>
+      <w:r>
+        <w:t>вым и неожиданным для вас реше</w:t>
+      </w:r>
+      <w:bookmarkStart w:id="0" w:name="_GoBack"/>
+      <w:bookmarkEnd w:id="0"/>
+      <w:r>
+        <w:t xml:space="preserve">ниям. У вас появятся новые идеи, интересы, и вы можете даже оказаться в новом социальном кругу. </w:t>
       </w:r>
       <w:r>
         <w:br/>
@@ -202,7 +221,10 @@
       </w:r>
       <w:r>
         <w:br/>
-        <w:t xml:space="preserve">Основной мотив года: </w:t>
+        <w:t>Ос</w:t>
+      </w:r>
+      <w:r>
+        <w:t xml:space="preserve">новной мотив года: </w:t>
       </w:r>
       <w:r>
         <w:br/>
@@ -223,7 +245,7 @@
 </file>
 
 <file path=word/endnotes.xml><?xml version="1.0" encoding="utf-8"?>
-<w:endnotes xmlns:wpc="http://schemas.microsoft.com/office/word/2010/wordprocessingCanvas" xmlns:cx="http://schemas.microsoft.com/office/drawing/2014/chartex" xmlns:cx1="http://schemas.microsoft.com/office/drawing/2015/9/8/chartex" xmlns:cx2="http://schemas.microsoft.com/office/drawing/2015/10/21/chartex" xmlns:cx3="http://schemas.microsoft.com/office/drawing/2016/5/9/chartex" xmlns:cx4="http://schemas.microsoft.com/office/drawing/2016/5/10/chartex" xmlns:cx5="http://schemas.microsoft.com/office/drawing/2016/5/11/chartex" xmlns:cx6="http://schemas.microsoft.com/office/drawing/2016/5/12/chartex" xmlns:cx7="http://schemas.microsoft.com/office/drawing/2016/5/13/chartex" xmlns:cx8="http://schemas.microsoft.com/office/drawing/2016/5/14/chartex" xmlns:mc="http://schemas.openxmlformats.org/markup-compatibility/2006" xmlns:aink="http://schemas.microsoft.com/office/drawing/2016/ink" xmlns:am3d="http://schemas.microsoft.com/office/drawing/2017/model3d" xmlns:o="urn:schemas-microsoft-com:office:office" xmlns:oel="http://schemas.microsoft.com/office/2019/extlst" xmlns:r="http://schemas.openxmlformats.org/officeDocument/2006/relationships" xmlns:m="http://schemas.openxmlformats.org/officeDocument/2006/math" xmlns:v="urn:schemas-microsoft-com:vml" xmlns:wp14="http://schemas.microsoft.com/office/word/2010/wordprocessingDrawing" xmlns:wp="http://schemas.openxmlformats.org/drawingml/2006/wordprocessingDrawing" xmlns:w10="urn:schemas-microsoft-com:office:word" xmlns:w="http://schemas.openxmlformats.org/wordprocessingml/2006/main" xmlns:w14="http://schemas.microsoft.com/office/word/2010/wordml" xmlns:w15="http://schemas.microsoft.com/office/word/2012/wordml" xmlns:w16cex="http://schemas.microsoft.com/office/word/2018/wordml/cex" xmlns:w16cid="http://schemas.microsoft.com/office/word/2016/wordml/cid" xmlns:w16="http://schemas.microsoft.com/office/word/2018/wordml" xmlns:w16du="http://schemas.microsoft.com/office/word/2023/wordml/word16du" xmlns:w16sdtdh="http://schemas.microsoft.com/office/word/2020/wordml/sdtdatahash" xmlns:w16se="http://schemas.microsoft.com/office/word/2015/wordml/symex" xmlns:wpg="http://schemas.microsoft.com/office/word/2010/wordprocessingGroup" xmlns:wpi="http://schemas.microsoft.com/office/word/2010/wordprocessingInk" xmlns:wne="http://schemas.microsoft.com/office/word/2006/wordml" xmlns:wps="http://schemas.microsoft.com/office/word/2010/wordprocessingShape" mc:Ignorable="w14 w15 w16se w16cid w16 w16cex w16sdtdh wp14">
+<w:endnotes xmlns:wpc="http://schemas.microsoft.com/office/word/2010/wordprocessingCanvas" xmlns:cx="http://schemas.microsoft.com/office/drawing/2014/chartex" xmlns:cx1="http://schemas.microsoft.com/office/drawing/2015/9/8/chartex" xmlns:mc="http://schemas.openxmlformats.org/markup-compatibility/2006" xmlns:o="urn:schemas-microsoft-com:office:office" xmlns:r="http://schemas.openxmlformats.org/officeDocument/2006/relationships" xmlns:m="http://schemas.openxmlformats.org/officeDocument/2006/math" xmlns:v="urn:schemas-microsoft-com:vml" xmlns:wp14="http://schemas.microsoft.com/office/word/2010/wordprocessingDrawing" xmlns:wp="http://schemas.openxmlformats.org/drawingml/2006/wordprocessingDrawing" xmlns:w10="urn:schemas-microsoft-com:office:word" xmlns:w="http://schemas.openxmlformats.org/wordprocessingml/2006/main" xmlns:w14="http://schemas.microsoft.com/office/word/2010/wordml" xmlns:w15="http://schemas.microsoft.com/office/word/2012/wordml" xmlns:w16se="http://schemas.microsoft.com/office/word/2015/wordml/symex" xmlns:wpg="http://schemas.microsoft.com/office/word/2010/wordprocessingGroup" xmlns:wpi="http://schemas.microsoft.com/office/word/2010/wordprocessingInk" xmlns:wne="http://schemas.microsoft.com/office/word/2006/wordml" xmlns:wps="http://schemas.microsoft.com/office/word/2010/wordprocessingShape" mc:Ignorable="w14 w15 w16se wp14">
   <w:endnote w:type="separator" w:id="-1">
     <w:p>
       <w:pPr>
@@ -248,7 +270,7 @@
 </file>
 
 <file path=word/footnotes.xml><?xml version="1.0" encoding="utf-8"?>
-<w:footnotes xmlns:wpc="http://schemas.microsoft.com/office/word/2010/wordprocessingCanvas" xmlns:cx="http://schemas.microsoft.com/office/drawing/2014/chartex" xmlns:cx1="http://schemas.microsoft.com/office/drawing/2015/9/8/chartex" xmlns:cx2="http://schemas.microsoft.com/office/drawing/2015/10/21/chartex" xmlns:cx3="http://schemas.microsoft.com/office/drawing/2016/5/9/chartex" xmlns:cx4="http://schemas.microsoft.com/office/drawing/2016/5/10/chartex" xmlns:cx5="http://schemas.microsoft.com/office/drawing/2016/5/11/chartex" xmlns:cx6="http://schemas.microsoft.com/office/drawing/2016/5/12/chartex" xmlns:cx7="http://schemas.microsoft.com/office/drawing/2016/5/13/chartex" xmlns:cx8="http://schemas.microsoft.com/office/drawing/2016/5/14/chartex" xmlns:mc="http://schemas.openxmlformats.org/markup-compatibility/2006" xmlns:aink="http://schemas.microsoft.com/office/drawing/2016/ink" xmlns:am3d="http://schemas.microsoft.com/office/drawing/2017/model3d" xmlns:o="urn:schemas-microsoft-com:office:office" xmlns:oel="http://schemas.microsoft.com/office/2019/extlst" xmlns:r="http://schemas.openxmlformats.org/officeDocument/2006/relationships" xmlns:m="http://schemas.openxmlformats.org/officeDocument/2006/math" xmlns:v="urn:schemas-microsoft-com:vml" xmlns:wp14="http://schemas.microsoft.com/office/word/2010/wordprocessingDrawing" xmlns:wp="http://schemas.openxmlformats.org/drawingml/2006/wordprocessingDrawing" xmlns:w10="urn:schemas-microsoft-com:office:word" xmlns:w="http://schemas.openxmlformats.org/wordprocessingml/2006/main" xmlns:w14="http://schemas.microsoft.com/office/word/2010/wordml" xmlns:w15="http://schemas.microsoft.com/office/word/2012/wordml" xmlns:w16cex="http://schemas.microsoft.com/office/word/2018/wordml/cex" xmlns:w16cid="http://schemas.microsoft.com/office/word/2016/wordml/cid" xmlns:w16="http://schemas.microsoft.com/office/word/2018/wordml" xmlns:w16du="http://schemas.microsoft.com/office/word/2023/wordml/word16du" xmlns:w16sdtdh="http://schemas.microsoft.com/office/word/2020/wordml/sdtdatahash" xmlns:w16se="http://schemas.microsoft.com/office/word/2015/wordml/symex" xmlns:wpg="http://schemas.microsoft.com/office/word/2010/wordprocessingGroup" xmlns:wpi="http://schemas.microsoft.com/office/word/2010/wordprocessingInk" xmlns:wne="http://schemas.microsoft.com/office/word/2006/wordml" xmlns:wps="http://schemas.microsoft.com/office/word/2010/wordprocessingShape" mc:Ignorable="w14 w15 w16se w16cid w16 w16cex w16sdtdh wp14">
+<w:footnotes xmlns:wpc="http://schemas.microsoft.com/office/word/2010/wordprocessingCanvas" xmlns:cx="http://schemas.microsoft.com/office/drawing/2014/chartex" xmlns:cx1="http://schemas.microsoft.com/office/drawing/2015/9/8/chartex" xmlns:mc="http://schemas.openxmlformats.org/markup-compatibility/2006" xmlns:o="urn:schemas-microsoft-com:office:office" xmlns:r="http://schemas.openxmlformats.org/officeDocument/2006/relationships" xmlns:m="http://schemas.openxmlformats.org/officeDocument/2006/math" xmlns:v="urn:schemas-microsoft-com:vml" xmlns:wp14="http://schemas.microsoft.com/office/word/2010/wordprocessingDrawing" xmlns:wp="http://schemas.openxmlformats.org/drawingml/2006/wordprocessingDrawing" xmlns:w10="urn:schemas-microsoft-com:office:word" xmlns:w="http://schemas.openxmlformats.org/wordprocessingml/2006/main" xmlns:w14="http://schemas.microsoft.com/office/word/2010/wordml" xmlns:w15="http://schemas.microsoft.com/office/word/2012/wordml" xmlns:w16se="http://schemas.microsoft.com/office/word/2015/wordml/symex" xmlns:wpg="http://schemas.microsoft.com/office/word/2010/wordprocessingGroup" xmlns:wpi="http://schemas.microsoft.com/office/word/2010/wordprocessingInk" xmlns:wne="http://schemas.microsoft.com/office/word/2006/wordml" xmlns:wps="http://schemas.microsoft.com/office/word/2010/wordprocessingShape" mc:Ignorable="w14 w15 w16se wp14">
   <w:footnote w:type="separator" w:id="-1">
     <w:p>
       <w:pPr>
@@ -276,7 +298,7 @@
 </file>
 
 <file path=word/styles.xml><?xml version="1.0" encoding="utf-8"?>
-<w:styles xmlns:mc="http://schemas.openxmlformats.org/markup-compatibility/2006" xmlns:r="http://schemas.openxmlformats.org/officeDocument/2006/relationships" xmlns:w="http://schemas.openxmlformats.org/wordprocessingml/2006/main" xmlns:w14="http://schemas.microsoft.com/office/word/2010/wordml" xmlns:w15="http://schemas.microsoft.com/office/word/2012/wordml" xmlns:w16cex="http://schemas.microsoft.com/office/word/2018/wordml/cex" xmlns:w16cid="http://schemas.microsoft.com/office/word/2016/wordml/cid" xmlns:w16="http://schemas.microsoft.com/office/word/2018/wordml" xmlns:w16sdtdh="http://schemas.microsoft.com/office/word/2020/wordml/sdtdatahash" xmlns:w16se="http://schemas.microsoft.com/office/word/2015/wordml/symex" mc:Ignorable="w14 w15 w16se w16cid w16 w16cex w16sdtdh">
+<w:styles xmlns:mc="http://schemas.openxmlformats.org/markup-compatibility/2006" xmlns:r="http://schemas.openxmlformats.org/officeDocument/2006/relationships" xmlns:w="http://schemas.openxmlformats.org/wordprocessingml/2006/main" xmlns:w14="http://schemas.microsoft.com/office/word/2010/wordml" xmlns:w15="http://schemas.microsoft.com/office/word/2012/wordml" xmlns:w16se="http://schemas.microsoft.com/office/word/2015/wordml/symex" mc:Ignorable="w14 w15 w16se">
   <w:docDefaults>
     <w:rPrDefault>
       <w:rPr>
@@ -294,7 +316,7 @@
       </w:pPr>
     </w:pPrDefault>
   </w:docDefaults>
-  <w:latentStyles w:defLockedState="0" w:defUIPriority="99" w:defSemiHidden="0" w:defUnhideWhenUsed="0" w:defQFormat="0" w:count="376">
+  <w:latentStyles w:defLockedState="0" w:defUIPriority="99" w:defSemiHidden="0" w:defUnhideWhenUsed="0" w:defQFormat="0" w:count="371">
     <w:lsdException w:name="Normal" w:uiPriority="0" w:qFormat="1"/>
     <w:lsdException w:name="heading 1" w:uiPriority="9" w:qFormat="1"/>
     <w:lsdException w:name="heading 2" w:semiHidden="1" w:uiPriority="9" w:unhideWhenUsed="1" w:qFormat="1"/>
@@ -666,11 +688,6 @@
     <w:lsdException w:name="List Table 5 Dark Accent 6" w:uiPriority="50"/>
     <w:lsdException w:name="List Table 6 Colorful Accent 6" w:uiPriority="51"/>
     <w:lsdException w:name="List Table 7 Colorful Accent 6" w:uiPriority="52"/>
-    <w:lsdException w:name="Mention" w:semiHidden="1" w:unhideWhenUsed="1"/>
-    <w:lsdException w:name="Smart Hyperlink" w:semiHidden="1" w:unhideWhenUsed="1"/>
-    <w:lsdException w:name="Hashtag" w:semiHidden="1" w:unhideWhenUsed="1"/>
-    <w:lsdException w:name="Unresolved Mention" w:semiHidden="1" w:unhideWhenUsed="1"/>
-    <w:lsdException w:name="Smart Link" w:semiHidden="1" w:unhideWhenUsed="1"/>
   </w:latentStyles>
   <w:style w:type="paragraph" w:default="1" w:styleId="a">
     <w:name w:val="Normal"/>

</xml_diff>